<commit_message>
Update final report and presentation video link
</commit_message>
<xml_diff>
--- a/15-618 Project Final Report.docx
+++ b/15-618 Project Final Report.docx
@@ -93,11 +93,7 @@
       <w:pPr>
         <w:ind w:left="0" w:firstLine="0"/>
         <w:jc w:val="both"/>
-        <w:rPr>
-          <w:rFonts w:ascii="Times New Roman" w:cs="Times New Roman" w:eastAsia="Times New Roman" w:hAnsi="Times New Roman"/>
-          <w:sz w:val="22"/>
-          <w:szCs w:val="22"/>
-        </w:rPr>
+        <w:rPr/>
       </w:pPr>
       <w:r>
         <w:rPr>
@@ -105,10 +101,34 @@
         </w:rPr>
         <w:t xml:space="preserve">We implemented a parallel social network influence maximization algorithm on both greedy and heuristic settings with OpenMP. We implemented different kinds of parallelism and verified their performance to explain the best approach in different situations.</w:t>
       </w:r>
-      <w:r>
-        <w:rPr>
-          <w:rtl w:val="0"/>
-        </w:rPr>
+    </w:p>
+    <w:p>
+      <w:pPr>
+        <w:ind w:left="0" w:firstLine="0"/>
+        <w:jc w:val="both"/>
+        <w:rPr/>
+      </w:pPr>
+      <w:r>
+        <w:rPr>
+          <w:rtl w:val="0"/>
+        </w:rPr>
+        <w:t xml:space="preserve">Presentation video link: </w:t>
+      </w:r>
+      <w:hyperlink r:id="rId6">
+        <w:r>
+          <w:rPr>
+            <w:color w:val="1155cc"/>
+            <w:u w:val="single"/>
+            <w:rtl w:val="0"/>
+          </w:rPr>
+          <w:t xml:space="preserve">https://www.youtube.com/watch?v=DsL0Himy0Gw</w:t>
+        </w:r>
+      </w:hyperlink>
+      <w:r>
+        <w:rPr>
+          <w:rtl w:val="0"/>
+        </w:rPr>
+        <w:t xml:space="preserve"> </w:t>
       </w:r>
     </w:p>
     <w:p>
@@ -137,7 +157,22 @@
         <w:rPr>
           <w:rtl w:val="0"/>
         </w:rPr>
-        <w:t xml:space="preserve">The user relationships on many platforms can be represented by social networks. In the fields of public opinion monitoring and viral marketing, the goal is to find a fixed number of seed user nodes to maximize the spread of influence. Such goals can be abstracted as Influence Maximization, shown in the following graph[5].</w:t>
+        <w:t xml:space="preserve">The user relationships on many platforms can be represented by social networks. In the fields of public opinion monitoring and viral marketing, the goal is to find a fixed number of seed user nodes to maximize the spread of influence. Such goals can be abstracted as Influence Maximization, shown in the following graph</w:t>
+      </w:r>
+      <w:r>
+        <w:rPr>
+          <w:sz w:val="24"/>
+          <w:szCs w:val="24"/>
+          <w:vertAlign w:val="superscript"/>
+          <w:rtl w:val="0"/>
+        </w:rPr>
+        <w:t xml:space="preserve">[5]</w:t>
+      </w:r>
+      <w:r>
+        <w:rPr>
+          <w:rtl w:val="0"/>
+        </w:rPr>
+        <w:t xml:space="preserve">.</w:t>
       </w:r>
     </w:p>
     <w:p>
@@ -166,16 +201,16 @@
             <wp:extent cx="3624263" cy="2710583"/>
             <wp:effectExtent b="0" l="0" r="0" t="0"/>
             <wp:wrapTopAndBottom distB="114300" distT="114300"/>
-            <wp:docPr id="7" name="image6.png"/>
+            <wp:docPr id="7" name="image3.png"/>
             <a:graphic>
               <a:graphicData uri="http://schemas.openxmlformats.org/drawingml/2006/picture">
                 <pic:pic>
                   <pic:nvPicPr>
-                    <pic:cNvPr id="0" name="image6.png"/>
+                    <pic:cNvPr id="0" name="image3.png"/>
                     <pic:cNvPicPr preferRelativeResize="0"/>
                   </pic:nvPicPr>
                   <pic:blipFill>
-                    <a:blip r:embed="rId6"/>
+                    <a:blip r:embed="rId7"/>
                     <a:srcRect b="0" l="0" r="0" t="0"/>
                     <a:stretch>
                       <a:fillRect/>
@@ -206,7 +241,52 @@
         <w:rPr>
           <w:rtl w:val="0"/>
         </w:rPr>
-        <w:t xml:space="preserve">We will make every assumption simpler to focus on parallelism. We suppose our graph is an undirected graph, and each propagation probability is identical. We also suppose each vertex can only be visited once. This problem is NP-hard[3], and there are two kinds of mainstream algorithms to solve it. One is greedy algorithms[3], and another is heuristic algorithms[4]. </w:t>
+        <w:t xml:space="preserve">We will make every assumption simpler to focus on parallelism. We suppose our graph is an undirected graph, and each propagation probability is identical. We also suppose each vertex can only be visited once. This problem is NP-hard</w:t>
+      </w:r>
+      <w:r>
+        <w:rPr>
+          <w:sz w:val="24"/>
+          <w:szCs w:val="24"/>
+          <w:vertAlign w:val="superscript"/>
+          <w:rtl w:val="0"/>
+        </w:rPr>
+        <w:t xml:space="preserve">[3]</w:t>
+      </w:r>
+      <w:r>
+        <w:rPr>
+          <w:rtl w:val="0"/>
+        </w:rPr>
+        <w:t xml:space="preserve">, and there are two kinds of mainstream algorithms to solve it. One is greedy algorithms</w:t>
+      </w:r>
+      <w:r>
+        <w:rPr>
+          <w:sz w:val="24"/>
+          <w:szCs w:val="24"/>
+          <w:vertAlign w:val="superscript"/>
+          <w:rtl w:val="0"/>
+        </w:rPr>
+        <w:t xml:space="preserve">[3]</w:t>
+      </w:r>
+      <w:r>
+        <w:rPr>
+          <w:rtl w:val="0"/>
+        </w:rPr>
+        <w:t xml:space="preserve">, and another is heuristic algorithms</w:t>
+      </w:r>
+      <w:r>
+        <w:rPr>
+          <w:sz w:val="24"/>
+          <w:szCs w:val="24"/>
+          <w:vertAlign w:val="superscript"/>
+          <w:rtl w:val="0"/>
+        </w:rPr>
+        <w:t xml:space="preserve">[4]</w:t>
+      </w:r>
+      <w:r>
+        <w:rPr>
+          <w:rtl w:val="0"/>
+        </w:rPr>
+        <w:t xml:space="preserve">. </w:t>
       </w:r>
     </w:p>
     <w:p>
@@ -284,7 +364,20 @@
         <w:rPr>
           <w:rtl w:val="0"/>
         </w:rPr>
-        <w:t xml:space="preserve">The discussion of influence spread proposed by Pedro Domingos and Matt[1][2] shows they are serialization algorithms that need lots of time to finish their calculation. The reason is there are several internal dependencies among the data, parallelization will be a challenging task. Hence, the key challenge point is how do we find a suitable way to eliminate the dependencies and how do we balance the trade-off between correctness and performance.</w:t>
+        <w:t xml:space="preserve">The discussion of influence spread proposed by Pedro Domingos and Matt</w:t>
+      </w:r>
+      <w:r>
+        <w:rPr>
+          <w:vertAlign w:val="superscript"/>
+          <w:rtl w:val="0"/>
+        </w:rPr>
+        <w:t xml:space="preserve">[1][2]</w:t>
+      </w:r>
+      <w:r>
+        <w:rPr>
+          <w:rtl w:val="0"/>
+        </w:rPr>
+        <w:t xml:space="preserve"> shows they are serialization algorithms that need lots of time to finish their calculation. The reason is there are several internal dependencies among the data, parallelization will be a challenging task. Hence, the key challenge point is how do we find a suitable way to eliminate the dependencies and how do we balance the trade-off between correctness and performance.</w:t>
       </w:r>
     </w:p>
     <w:p>
@@ -390,7 +483,7 @@
                     <pic:cNvPicPr preferRelativeResize="0"/>
                   </pic:nvPicPr>
                   <pic:blipFill>
-                    <a:blip r:embed="rId7"/>
+                    <a:blip r:embed="rId8"/>
                     <a:srcRect b="0" l="0" r="0" t="0"/>
                     <a:stretch>
                       <a:fillRect/>
@@ -963,16 +1056,16 @@
           <wp:inline distB="114300" distT="114300" distL="114300" distR="114300">
             <wp:extent cx="2657475" cy="1494309"/>
             <wp:effectExtent b="0" l="0" r="0" t="0"/>
-            <wp:docPr id="6" name="image7.png"/>
+            <wp:docPr id="6" name="image4.png"/>
             <a:graphic>
               <a:graphicData uri="http://schemas.openxmlformats.org/drawingml/2006/picture">
                 <pic:pic>
                   <pic:nvPicPr>
-                    <pic:cNvPr id="0" name="image7.png"/>
+                    <pic:cNvPr id="0" name="image4.png"/>
                     <pic:cNvPicPr preferRelativeResize="0"/>
                   </pic:nvPicPr>
                   <pic:blipFill>
-                    <a:blip r:embed="rId8"/>
+                    <a:blip r:embed="rId9"/>
                     <a:srcRect b="0" l="0" r="0" t="0"/>
                     <a:stretch>
                       <a:fillRect/>
@@ -1004,16 +1097,16 @@
           <wp:inline distB="114300" distT="114300" distL="114300" distR="114300">
             <wp:extent cx="2667000" cy="1503834"/>
             <wp:effectExtent b="0" l="0" r="0" t="0"/>
-            <wp:docPr id="8" name="image4.png"/>
+            <wp:docPr id="8" name="image1.png"/>
             <a:graphic>
               <a:graphicData uri="http://schemas.openxmlformats.org/drawingml/2006/picture">
                 <pic:pic>
                   <pic:nvPicPr>
-                    <pic:cNvPr id="0" name="image4.png"/>
+                    <pic:cNvPr id="0" name="image1.png"/>
                     <pic:cNvPicPr preferRelativeResize="0"/>
                   </pic:nvPicPr>
                   <pic:blipFill>
-                    <a:blip r:embed="rId9"/>
+                    <a:blip r:embed="rId10"/>
                     <a:srcRect b="0" l="0" r="0" t="0"/>
                     <a:stretch>
                       <a:fillRect/>
@@ -2394,7 +2487,7 @@
                     <pic:cNvPicPr preferRelativeResize="0"/>
                   </pic:nvPicPr>
                   <pic:blipFill>
-                    <a:blip r:embed="rId10"/>
+                    <a:blip r:embed="rId11"/>
                     <a:srcRect b="0" l="0" r="0" t="0"/>
                     <a:stretch>
                       <a:fillRect/>
@@ -2642,16 +2735,16 @@
           <wp:inline distB="114300" distT="114300" distL="114300" distR="114300">
             <wp:extent cx="4624388" cy="2857500"/>
             <wp:effectExtent b="0" l="0" r="0" t="0"/>
-            <wp:docPr descr="Points scored" id="4" name="image3.png"/>
+            <wp:docPr descr="Points scored" id="4" name="image2.png"/>
             <a:graphic>
               <a:graphicData uri="http://schemas.openxmlformats.org/drawingml/2006/picture">
                 <pic:pic>
                   <pic:nvPicPr>
-                    <pic:cNvPr descr="Points scored" id="0" name="image3.png"/>
+                    <pic:cNvPr descr="Points scored" id="0" name="image2.png"/>
                     <pic:cNvPicPr preferRelativeResize="0"/>
                   </pic:nvPicPr>
                   <pic:blipFill>
-                    <a:blip r:embed="rId11"/>
+                    <a:blip r:embed="rId12"/>
                     <a:srcRect b="0" l="0" r="0" t="0"/>
                     <a:stretch>
                       <a:fillRect/>
@@ -2772,16 +2865,16 @@
           <wp:inline distB="114300" distT="114300" distL="114300" distR="114300">
             <wp:extent cx="4626864" cy="2983781"/>
             <wp:effectExtent b="0" l="0" r="0" t="0"/>
-            <wp:docPr descr="Points scored" id="5" name="image1.png"/>
+            <wp:docPr descr="Points scored" id="5" name="image6.png"/>
             <a:graphic>
               <a:graphicData uri="http://schemas.openxmlformats.org/drawingml/2006/picture">
                 <pic:pic>
                   <pic:nvPicPr>
-                    <pic:cNvPr descr="Points scored" id="0" name="image1.png"/>
+                    <pic:cNvPr descr="Points scored" id="0" name="image6.png"/>
                     <pic:cNvPicPr preferRelativeResize="0"/>
                   </pic:nvPicPr>
                   <pic:blipFill>
-                    <a:blip r:embed="rId12"/>
+                    <a:blip r:embed="rId13"/>
                     <a:srcRect b="0" l="0" r="0" t="0"/>
                     <a:stretch>
                       <a:fillRect/>
@@ -2827,16 +2920,16 @@
           <wp:inline distB="114300" distT="114300" distL="114300" distR="114300">
             <wp:extent cx="4626864" cy="2857500"/>
             <wp:effectExtent b="0" l="0" r="0" t="0"/>
-            <wp:docPr descr="Points scored" id="2" name="image2.png"/>
+            <wp:docPr descr="Points scored" id="2" name="image7.png"/>
             <a:graphic>
               <a:graphicData uri="http://schemas.openxmlformats.org/drawingml/2006/picture">
                 <pic:pic>
                   <pic:nvPicPr>
-                    <pic:cNvPr descr="Points scored" id="0" name="image2.png"/>
+                    <pic:cNvPr descr="Points scored" id="0" name="image7.png"/>
                     <pic:cNvPicPr preferRelativeResize="0"/>
                   </pic:nvPicPr>
                   <pic:blipFill>
-                    <a:blip r:embed="rId13"/>
+                    <a:blip r:embed="rId14"/>
                     <a:srcRect b="0" l="0" r="0" t="0"/>
                     <a:stretch>
                       <a:fillRect/>
@@ -3269,7 +3362,7 @@
         </w:rPr>
         <w:t xml:space="preserve">Presentation on theme: "Influence Maximization", </w:t>
       </w:r>
-      <w:hyperlink r:id="rId14">
+      <w:hyperlink r:id="rId15">
         <w:r>
           <w:rPr>
             <w:rFonts w:ascii="Verdana" w:cs="Verdana" w:eastAsia="Verdana" w:hAnsi="Verdana"/>

</xml_diff>